<commit_message>
Finish report - Class specifications
</commit_message>
<xml_diff>
--- a/Report.docx
+++ b/Report.docx
@@ -51,14 +51,7 @@
     <w:p>
       <w:pPr>
         <w:pStyle w:val="Normal"/>
-        <w:rPr>
-          <w:rFonts w:ascii="Liberation Serif" w:hAnsi="Liberation Serif"/>
-          <w:b/>
-          <w:b/>
-          <w:bCs/>
-          <w:sz w:val="24"/>
-          <w:szCs w:val="24"/>
-        </w:rPr>
+        <w:rPr/>
       </w:pPr>
       <w:r>
         <w:rPr>
@@ -80,161 +73,6 @@
         </w:rPr>
         <w:t xml:space="preserve"> Ji Kang, William Eng</w:t>
       </w:r>
-    </w:p>
-    <w:p>
-      <w:pPr>
-        <w:pStyle w:val="Normal"/>
-        <w:rPr>
-          <w:b w:val="false"/>
-          <w:b w:val="false"/>
-          <w:bCs w:val="false"/>
-        </w:rPr>
-      </w:pPr>
-      <w:r>
-        <w:rPr>
-          <w:rFonts w:ascii="Liberation Serif" w:hAnsi="Liberation Serif"/>
-          <w:b/>
-          <w:bCs/>
-          <w:sz w:val="24"/>
-          <w:szCs w:val="24"/>
-        </w:rPr>
-      </w:r>
-    </w:p>
-    <w:p>
-      <w:pPr>
-        <w:pStyle w:val="PreformattedText"/>
-        <w:rPr>
-          <w:rFonts w:ascii="Liberation Serif" w:hAnsi="Liberation Serif"/>
-          <w:b w:val="false"/>
-          <w:b w:val="false"/>
-          <w:bCs w:val="false"/>
-          <w:i w:val="false"/>
-          <w:caps w:val="false"/>
-          <w:smallCaps w:val="false"/>
-          <w:color w:val="000000"/>
-          <w:spacing w:val="0"/>
-          <w:sz w:val="24"/>
-          <w:szCs w:val="24"/>
-        </w:rPr>
-      </w:pPr>
-      <w:r>
-        <w:rPr>
-          <w:rFonts w:ascii="Liberation Serif" w:hAnsi="Liberation Serif"/>
-          <w:b w:val="false"/>
-          <w:bCs w:val="false"/>
-          <w:i w:val="false"/>
-          <w:caps w:val="false"/>
-          <w:smallCaps w:val="false"/>
-          <w:color w:val="000000"/>
-          <w:spacing w:val="0"/>
-          <w:sz w:val="24"/>
-          <w:szCs w:val="24"/>
-        </w:rPr>
-        <w:t>1. Report 30% (12 pts)</w:t>
-      </w:r>
-    </w:p>
-    <w:p>
-      <w:pPr>
-        <w:pStyle w:val="PreformattedText"/>
-        <w:widowControl/>
-        <w:rPr>
-          <w:caps w:val="false"/>
-          <w:smallCaps w:val="false"/>
-          <w:color w:val="000000"/>
-          <w:spacing w:val="0"/>
-        </w:rPr>
-      </w:pPr>
-      <w:r>
-        <w:rPr>
-          <w:caps w:val="false"/>
-          <w:smallCaps w:val="false"/>
-          <w:color w:val="000000"/>
-          <w:spacing w:val="0"/>
-        </w:rPr>
-        <w:t xml:space="preserve">   </w:t>
-      </w:r>
-      <w:r>
-        <w:rPr>
-          <w:b w:val="false"/>
-          <w:i w:val="false"/>
-          <w:caps w:val="false"/>
-          <w:smallCaps w:val="false"/>
-          <w:color w:val="000000"/>
-          <w:spacing w:val="0"/>
-        </w:rPr>
-        <w:t>Result(s) when testing format/open/read/write/seek/close/fsize/del...4</w:t>
-      </w:r>
-    </w:p>
-    <w:p>
-      <w:pPr>
-        <w:pStyle w:val="PreformattedText"/>
-        <w:widowControl/>
-        <w:rPr>
-          <w:caps w:val="false"/>
-          <w:smallCaps w:val="false"/>
-          <w:color w:val="000000"/>
-          <w:spacing w:val="0"/>
-        </w:rPr>
-      </w:pPr>
-      <w:r>
-        <w:rPr>
-          <w:caps w:val="false"/>
-          <w:smallCaps w:val="false"/>
-          <w:color w:val="000000"/>
-          <w:spacing w:val="0"/>
-        </w:rPr>
-        <w:t xml:space="preserve">   </w:t>
-      </w:r>
-      <w:r>
-        <w:rPr>
-          <w:b w:val="false"/>
-          <w:i w:val="false"/>
-          <w:caps w:val="false"/>
-          <w:smallCaps w:val="false"/>
-          <w:color w:val="000000"/>
-          <w:spacing w:val="0"/>
-        </w:rPr>
-        <w:t>Specification including your assumptions and limitations.............4</w:t>
-      </w:r>
-    </w:p>
-    <w:p>
-      <w:pPr>
-        <w:pStyle w:val="PreformattedText"/>
-        <w:widowControl/>
-        <w:spacing w:before="0" w:after="283"/>
-        <w:rPr>
-          <w:caps w:val="false"/>
-          <w:smallCaps w:val="false"/>
-          <w:color w:val="000000"/>
-          <w:spacing w:val="0"/>
-        </w:rPr>
-      </w:pPr>
-      <w:r>
-        <w:rPr>
-          <w:caps w:val="false"/>
-          <w:smallCaps w:val="false"/>
-          <w:color w:val="000000"/>
-          <w:spacing w:val="0"/>
-        </w:rPr>
-        <w:t xml:space="preserve">   </w:t>
-      </w:r>
-      <w:r>
-        <w:rPr>
-          <w:b w:val="false"/>
-          <w:i w:val="false"/>
-          <w:caps w:val="false"/>
-          <w:smallCaps w:val="false"/>
-          <w:color w:val="000000"/>
-          <w:spacing w:val="0"/>
-        </w:rPr>
-        <w:t>Descriptions on internal design including inode, file table, etc.....4</w:t>
-      </w:r>
-    </w:p>
-    <w:p>
-      <w:pPr>
-        <w:pStyle w:val="TextBody"/>
-        <w:rPr/>
-      </w:pPr>
       <w:r>
         <w:rPr/>
         <w:br/>
@@ -285,7 +123,66 @@
         </w:rPr>
         <w:t xml:space="preserve">For the purposes of debugging and ensuring that our file system had correct functionality and followed the document’s specifications, we initially only used Test5.class to test by loading it into the ThreadOS console via the command line. </w:t>
         <w:br/>
-      </w:r>
+        <w:t xml:space="preserve">Passed all Test5.class tests. </w:t>
+      </w:r>
+    </w:p>
+    <w:p>
+      <w:pPr>
+        <w:pStyle w:val="Normal"/>
+        <w:rPr>
+          <w:rFonts w:ascii="Liberation Serif" w:hAnsi="Liberation Serif"/>
+          <w:b/>
+          <w:b/>
+          <w:bCs/>
+          <w:sz w:val="24"/>
+          <w:szCs w:val="24"/>
+        </w:rPr>
+      </w:pPr>
+      <w:r>
+        <w:rPr>
+          <w:rFonts w:ascii="Liberation Serif" w:hAnsi="Liberation Serif"/>
+          <w:b/>
+          <w:bCs/>
+          <w:sz w:val="24"/>
+          <w:szCs w:val="24"/>
+        </w:rPr>
+      </w:r>
+    </w:p>
+    <w:p>
+      <w:pPr>
+        <w:pStyle w:val="Normal"/>
+        <w:rPr>
+          <w:rFonts w:ascii="Liberation Serif" w:hAnsi="Liberation Serif"/>
+          <w:b/>
+          <w:b/>
+          <w:bCs/>
+          <w:sz w:val="24"/>
+          <w:szCs w:val="24"/>
+        </w:rPr>
+      </w:pPr>
+      <w:r>
+        <w:rPr>
+          <w:rFonts w:ascii="Liberation Serif" w:hAnsi="Liberation Serif"/>
+          <w:b/>
+          <w:bCs/>
+          <w:sz w:val="24"/>
+          <w:szCs w:val="24"/>
+        </w:rPr>
+        <w:t>Format Testing</w:t>
+      </w:r>
+    </w:p>
+    <w:p>
+      <w:pPr>
+        <w:pStyle w:val="Normal"/>
+        <w:rPr>
+          <w:rFonts w:ascii="Liberation Serif" w:hAnsi="Liberation Serif"/>
+          <w:b/>
+          <w:b/>
+          <w:bCs/>
+          <w:sz w:val="24"/>
+          <w:szCs w:val="24"/>
+        </w:rPr>
+      </w:pPr>
       <w:r>
         <w:rPr>
           <w:rFonts w:ascii="Liberation Serif" w:hAnsi="Liberation Serif"/>
@@ -294,52 +191,7 @@
           <w:sz w:val="24"/>
           <w:szCs w:val="24"/>
         </w:rPr>
-        <w:t xml:space="preserve">Passed all Test5.class tests. </w:t>
-      </w:r>
-    </w:p>
-    <w:p>
-      <w:pPr>
-        <w:pStyle w:val="Normal"/>
-        <w:rPr>
-          <w:rFonts w:ascii="Liberation Serif" w:hAnsi="Liberation Serif"/>
-          <w:b/>
-          <w:b/>
-          <w:bCs/>
-          <w:sz w:val="24"/>
-          <w:szCs w:val="24"/>
-        </w:rPr>
-      </w:pPr>
-      <w:r>
-        <w:rPr>
-          <w:rFonts w:ascii="Liberation Serif" w:hAnsi="Liberation Serif"/>
-          <w:b/>
-          <w:bCs/>
-          <w:sz w:val="24"/>
-          <w:szCs w:val="24"/>
-        </w:rPr>
-      </w:r>
-    </w:p>
-    <w:p>
-      <w:pPr>
-        <w:pStyle w:val="Normal"/>
-        <w:rPr>
-          <w:rFonts w:ascii="Liberation Serif" w:hAnsi="Liberation Serif"/>
-          <w:b/>
-          <w:b/>
-          <w:bCs/>
-          <w:sz w:val="24"/>
-          <w:szCs w:val="24"/>
-        </w:rPr>
-      </w:pPr>
-      <w:r>
-        <w:rPr>
-          <w:rFonts w:ascii="Liberation Serif" w:hAnsi="Liberation Serif"/>
-          <w:b/>
-          <w:bCs/>
-          <w:sz w:val="24"/>
-          <w:szCs w:val="24"/>
-        </w:rPr>
-        <w:t>Format Testing</w:t>
+        <w:t xml:space="preserve">It passed formatting of 48 total and compared the location of totalBlocks, inodeBlocks, and freeList variables by reading in an integer from the formatted superblock in offsets of 4 (integer = 4 bytes). Taking this one step further, I did further formatting tests in FSTest.java which can be found in the submission folder. I did further format testing with 16 files which passed the testing like initially. Since 16 inodes can fit in one block, we wanted to see what would happen if we attempted to format the block using a number of files that weren’t cleanly divisible by 16. To see the results, we used a file number of 28 to which would offset the freeList block number by 1. Passed this testing further. </w:t>
       </w:r>
     </w:p>
     <w:p>
@@ -362,124 +214,85 @@
           <w:sz w:val="24"/>
           <w:szCs w:val="24"/>
         </w:rPr>
-        <w:t xml:space="preserve">It passed formatting of 48 total </w:t>
-      </w:r>
-      <w:r>
-        <w:rPr>
-          <w:rFonts w:ascii="Liberation Serif" w:hAnsi="Liberation Serif"/>
+        <w:t xml:space="preserve">For testing afterwards for consistency results and to avoid any further complications, we formatted the block to 64 blocks. </w:t>
+      </w:r>
+    </w:p>
+    <w:p>
+      <w:pPr>
+        <w:pStyle w:val="Normal"/>
+        <w:rPr>
+          <w:b w:val="false"/>
           <w:b w:val="false"/>
           <w:bCs w:val="false"/>
-          <w:sz w:val="24"/>
-          <w:szCs w:val="24"/>
-        </w:rPr>
-        <w:t xml:space="preserve">and compared the location of totalBlocks, inodeBlocks, and freeList variables by reading in an integer from the formatted superblock in offsets of 4 (integer = 4 bytes). Taking this one step further, I did further formatting tests in FSTest.java which can be found in the submission folder. I did further format testing with 16 files which passed the testing like initially. Since 16 inodes can fit in one block, we wanted to see what would happen if we attempted to format the block using a number of files that weren’t cleanly divisible by 16. To see the results, we used a file number of 28 to which would offset the freeList block number by 1. Passed this testing further. </w:t>
-      </w:r>
-    </w:p>
-    <w:p>
-      <w:pPr>
-        <w:pStyle w:val="Normal"/>
-        <w:rPr>
-          <w:rFonts w:ascii="Liberation Serif" w:hAnsi="Liberation Serif"/>
-          <w:b/>
-          <w:b/>
-          <w:bCs/>
-          <w:sz w:val="24"/>
-          <w:szCs w:val="24"/>
-        </w:rPr>
-      </w:pPr>
-      <w:r>
-        <w:rPr>
-          <w:rFonts w:ascii="Liberation Serif" w:hAnsi="Liberation Serif"/>
+        </w:rPr>
+      </w:pPr>
+      <w:r>
+        <w:rPr>
           <w:b w:val="false"/>
           <w:bCs w:val="false"/>
-          <w:sz w:val="24"/>
-          <w:szCs w:val="24"/>
-        </w:rPr>
-        <w:t xml:space="preserve">For testing afterwards for consistency results and to avoid any further complications, we formatted the block to 64 blocks. </w:t>
-      </w:r>
-    </w:p>
-    <w:p>
-      <w:pPr>
-        <w:pStyle w:val="Normal"/>
-        <w:rPr>
-          <w:b w:val="false"/>
+        </w:rPr>
+      </w:r>
+    </w:p>
+    <w:p>
+      <w:pPr>
+        <w:pStyle w:val="Normal"/>
+        <w:rPr>
+          <w:rFonts w:ascii="Liberation Serif" w:hAnsi="Liberation Serif"/>
+          <w:b/>
+          <w:b/>
+          <w:bCs/>
+          <w:sz w:val="24"/>
+          <w:szCs w:val="24"/>
+        </w:rPr>
+      </w:pPr>
+      <w:r>
+        <w:rPr>
+          <w:rFonts w:ascii="Liberation Serif" w:hAnsi="Liberation Serif"/>
+          <w:b/>
+          <w:bCs/>
+          <w:sz w:val="24"/>
+          <w:szCs w:val="24"/>
+        </w:rPr>
+        <w:t>Open Testing</w:t>
+      </w:r>
+    </w:p>
+    <w:p>
+      <w:pPr>
+        <w:pStyle w:val="Normal"/>
+        <w:rPr>
+          <w:rFonts w:ascii="Liberation Serif" w:hAnsi="Liberation Serif"/>
+          <w:b/>
+          <w:b/>
+          <w:bCs/>
+          <w:sz w:val="24"/>
+          <w:szCs w:val="24"/>
+        </w:rPr>
+      </w:pPr>
+      <w:r>
+        <w:rPr>
+          <w:rFonts w:ascii="Liberation Serif" w:hAnsi="Liberation Serif"/>
           <w:b w:val="false"/>
           <w:bCs w:val="false"/>
-        </w:rPr>
-      </w:pPr>
-      <w:r>
-        <w:rPr>
-          <w:rFonts w:ascii="Liberation Serif" w:hAnsi="Liberation Serif"/>
-          <w:b/>
-          <w:bCs/>
-          <w:sz w:val="24"/>
-          <w:szCs w:val="24"/>
-        </w:rPr>
-      </w:r>
-    </w:p>
-    <w:p>
-      <w:pPr>
-        <w:pStyle w:val="Normal"/>
-        <w:rPr>
-          <w:rFonts w:ascii="Liberation Serif" w:hAnsi="Liberation Serif"/>
-          <w:b/>
-          <w:b/>
-          <w:bCs/>
-          <w:sz w:val="24"/>
-          <w:szCs w:val="24"/>
-        </w:rPr>
-      </w:pPr>
-      <w:r>
-        <w:rPr>
-          <w:rFonts w:ascii="Liberation Serif" w:hAnsi="Liberation Serif"/>
-          <w:b/>
-          <w:bCs/>
-          <w:sz w:val="24"/>
-          <w:szCs w:val="24"/>
-        </w:rPr>
-        <w:t>Open Testing</w:t>
-      </w:r>
-    </w:p>
-    <w:p>
-      <w:pPr>
-        <w:pStyle w:val="Normal"/>
-        <w:rPr>
-          <w:rFonts w:ascii="Liberation Serif" w:hAnsi="Liberation Serif"/>
-          <w:b/>
-          <w:b/>
-          <w:bCs/>
-          <w:sz w:val="24"/>
-          <w:szCs w:val="24"/>
-        </w:rPr>
-      </w:pPr>
-      <w:r>
-        <w:rPr>
-          <w:rFonts w:ascii="Liberation Serif" w:hAnsi="Liberation Serif"/>
+          <w:sz w:val="24"/>
+          <w:szCs w:val="24"/>
+        </w:rPr>
+        <w:t>Passed the Test5 test of just opening a single file in w+ mode. In our FSTest, we opened multiple files in different modes to see the dependencies. Initial basic testing including opening multiple files in ‘w’, ‘w+’, and ‘a’ mode. Attempting to open a file in read mode while another process has it opened in write (Would cause a wait() – this was taken out but we used to see it working functionally correct). We tried to open a file in ‘r’ mode that didn’t exist yet and another attempt to open a file in ‘r’ mode that exists and was previously closed. All of our initial testing worked and we utilized the file descriptor integer value returned from each to ensure that the allocation of inodes worked correctly. For this test, we opened a total of 3 files</w:t>
+      </w:r>
+    </w:p>
+    <w:p>
+      <w:pPr>
+        <w:pStyle w:val="Normal"/>
+        <w:rPr>
+          <w:b w:val="false"/>
           <w:b w:val="false"/>
           <w:bCs w:val="false"/>
-          <w:sz w:val="24"/>
-          <w:szCs w:val="24"/>
-        </w:rPr>
-        <w:t>Passed the Test5 test of just opening a single file in w+ mode. In our FSTest, we opened multiple files in different modes to see the dependencies. Initial basic testing including opening multiple files in ‘w’, ‘w+’, and ‘a’ mode. Attempting to open a file in read mode while another process has it opened in write (Would cause a wait() – this was taken out but we used to see it working functionally correct). We tried to open a file in ‘r’ mode that didn’t exist yet and another attempt to open a file in ‘r’ mode that exists and was previously closed. All of our initial testing worked and we utilized the file descriptor integer value returned from each to ensure that the allocation of inodes worked correctly. For this test, we opened a total of 3 files</w:t>
-      </w:r>
-    </w:p>
-    <w:p>
-      <w:pPr>
-        <w:pStyle w:val="Normal"/>
-        <w:rPr>
-          <w:b w:val="false"/>
+        </w:rPr>
+      </w:pPr>
+      <w:r>
+        <w:rPr>
           <w:b w:val="false"/>
           <w:bCs w:val="false"/>
         </w:rPr>
-      </w:pPr>
-      <w:r>
-        <w:rPr>
-          <w:rFonts w:ascii="Liberation Serif" w:hAnsi="Liberation Serif"/>
-          <w:b/>
-          <w:bCs/>
-          <w:sz w:val="24"/>
-          <w:szCs w:val="24"/>
-        </w:rPr>
       </w:r>
     </w:p>
     <w:p>
@@ -549,11 +362,8 @@
       </w:pPr>
       <w:r>
         <w:rPr>
-          <w:rFonts w:ascii="Liberation Serif" w:hAnsi="Liberation Serif"/>
-          <w:b/>
-          <w:bCs/>
-          <w:sz w:val="24"/>
-          <w:szCs w:val="24"/>
+          <w:b w:val="false"/>
+          <w:bCs w:val="false"/>
         </w:rPr>
       </w:r>
     </w:p>
@@ -614,11 +424,8 @@
       </w:pPr>
       <w:r>
         <w:rPr>
-          <w:rFonts w:ascii="Liberation Serif" w:hAnsi="Liberation Serif"/>
-          <w:b/>
-          <w:bCs/>
-          <w:sz w:val="24"/>
-          <w:szCs w:val="24"/>
+          <w:b w:val="false"/>
+          <w:bCs w:val="false"/>
         </w:rPr>
       </w:r>
     </w:p>
@@ -675,36 +482,23 @@
           <w:sz w:val="24"/>
           <w:szCs w:val="24"/>
         </w:rPr>
-        <w:t xml:space="preserve">Passed all of Test5’s test which were very intensive. Anywhere from reading a small amount of bytes to very intensive (6000+ bytes in comparison). Consistency checks seemed to pass regardless of how many bytes seemed to be passed in. </w:t>
-      </w:r>
-      <w:r>
-        <w:rPr>
-          <w:rFonts w:ascii="Liberation Serif" w:hAnsi="Liberation Serif"/>
+        <w:t xml:space="preserve">Passed all of Test5’s test which were very intensive. Anywhere from reading a small amount of bytes to very intensive (6000+ bytes in comparison). Consistency checks seemed to pass regardless of how many bytes seemed to be passed in. Only further testing we did was to check the consistency of our previous writes which wrote 586 byes of increasing numbers (as far as a byte would allow by doing n % 128 so we don’t have overflow). If it passed these consistency checks, we assumed our SysLib.read() was working properly. </w:t>
+      </w:r>
+    </w:p>
+    <w:p>
+      <w:pPr>
+        <w:pStyle w:val="Normal"/>
+        <w:rPr>
+          <w:b w:val="false"/>
           <w:b w:val="false"/>
           <w:bCs w:val="false"/>
-          <w:sz w:val="24"/>
-          <w:szCs w:val="24"/>
-        </w:rPr>
-        <w:t xml:space="preserve">Only further testing we did was to check the consistency of our previous writes which wrote 586 byes of increasing numbers (as far as a byte would allow by doing n % 128 so we don’t have overflow). If it passed these consistency checks, we assumed our SysLib.read() was working properly. </w:t>
-      </w:r>
-    </w:p>
-    <w:p>
-      <w:pPr>
-        <w:pStyle w:val="Normal"/>
-        <w:rPr>
-          <w:b w:val="false"/>
+        </w:rPr>
+      </w:pPr>
+      <w:r>
+        <w:rPr>
           <w:b w:val="false"/>
           <w:bCs w:val="false"/>
         </w:rPr>
-      </w:pPr>
-      <w:r>
-        <w:rPr>
-          <w:rFonts w:ascii="Liberation Serif" w:hAnsi="Liberation Serif"/>
-          <w:b/>
-          <w:bCs/>
-          <w:sz w:val="24"/>
-          <w:szCs w:val="24"/>
-        </w:rPr>
       </w:r>
     </w:p>
     <w:p>
@@ -764,11 +558,8 @@
       </w:pPr>
       <w:r>
         <w:rPr>
-          <w:rFonts w:ascii="Liberation Serif" w:hAnsi="Liberation Serif"/>
-          <w:b/>
-          <w:bCs/>
-          <w:sz w:val="24"/>
-          <w:szCs w:val="24"/>
+          <w:b w:val="false"/>
+          <w:bCs w:val="false"/>
         </w:rPr>
       </w:r>
     </w:p>
@@ -868,61 +659,511 @@
         <w:pStyle w:val="Normal"/>
         <w:rPr>
           <w:rFonts w:ascii="Liberation Serif" w:hAnsi="Liberation Serif"/>
-          <w:b/>
-          <w:b/>
-          <w:bCs/>
-          <w:sz w:val="24"/>
-          <w:szCs w:val="24"/>
-        </w:rPr>
-      </w:pPr>
-      <w:r>
-        <w:rPr>
-          <w:rFonts w:ascii="Liberation Serif" w:hAnsi="Liberation Serif"/>
-          <w:b/>
-          <w:bCs/>
-          <w:sz w:val="24"/>
-          <w:szCs w:val="24"/>
-        </w:rPr>
-      </w:r>
-    </w:p>
-    <w:p>
-      <w:pPr>
-        <w:pStyle w:val="Normal"/>
-        <w:rPr>
-          <w:rFonts w:ascii="Liberation Serif" w:hAnsi="Liberation Serif"/>
-          <w:b/>
-          <w:b/>
-          <w:bCs/>
-          <w:sz w:val="24"/>
-          <w:szCs w:val="24"/>
-        </w:rPr>
-      </w:pPr>
-      <w:r>
-        <w:rPr>
-          <w:rFonts w:ascii="Liberation Serif" w:hAnsi="Liberation Serif"/>
-          <w:b/>
-          <w:bCs/>
-          <w:sz w:val="24"/>
-          <w:szCs w:val="24"/>
-        </w:rPr>
-      </w:r>
-    </w:p>
-    <w:p>
-      <w:pPr>
-        <w:pStyle w:val="Normal"/>
-        <w:rPr>
           <w:b w:val="false"/>
           <w:b w:val="false"/>
           <w:bCs w:val="false"/>
-        </w:rPr>
-      </w:pPr>
-      <w:r>
-        <w:rPr>
-          <w:rFonts w:ascii="Liberation Serif" w:hAnsi="Liberation Serif"/>
-          <w:b/>
-          <w:bCs/>
-          <w:sz w:val="24"/>
-          <w:szCs w:val="24"/>
+          <w:sz w:val="24"/>
+          <w:szCs w:val="24"/>
+        </w:rPr>
+      </w:pPr>
+      <w:r>
+        <w:rPr>
+          <w:rFonts w:ascii="Liberation Serif" w:hAnsi="Liberation Serif"/>
+          <w:b w:val="false"/>
+          <w:bCs w:val="false"/>
+          <w:sz w:val="24"/>
+          <w:szCs w:val="24"/>
+        </w:rPr>
+        <w:t xml:space="preserve">Test5’s deletion tests were passed. Tested it further with just additional files in our test cases. We couldn’t really think of edge cases. We tried to delete a file that didn’t exist and our file system handled it by not really doing anything which is what seems to be intended. A command that can’t be executed should be ignored. </w:t>
+      </w:r>
+    </w:p>
+    <w:p>
+      <w:pPr>
+        <w:pStyle w:val="Normal"/>
+        <w:rPr>
+          <w:b w:val="false"/>
+          <w:b w:val="false"/>
+          <w:bCs w:val="false"/>
+        </w:rPr>
+      </w:pPr>
+      <w:r>
+        <w:rPr>
+          <w:b w:val="false"/>
+          <w:bCs w:val="false"/>
+        </w:rPr>
+      </w:r>
+    </w:p>
+    <w:p>
+      <w:pPr>
+        <w:pStyle w:val="Normal"/>
+        <w:rPr>
+          <w:rFonts w:ascii="Liberation Serif" w:hAnsi="Liberation Serif"/>
+          <w:b/>
+          <w:b/>
+          <w:bCs/>
+          <w:sz w:val="24"/>
+          <w:szCs w:val="24"/>
+        </w:rPr>
+      </w:pPr>
+      <w:r>
+        <w:rPr>
+          <w:rFonts w:ascii="Liberation Serif" w:hAnsi="Liberation Serif"/>
+          <w:b/>
+          <w:bCs/>
+          <w:sz w:val="24"/>
+          <w:szCs w:val="24"/>
+        </w:rPr>
+        <w:t>Possible Limitations and Assumptions</w:t>
+      </w:r>
+    </w:p>
+    <w:p>
+      <w:pPr>
+        <w:pStyle w:val="Normal"/>
+        <w:rPr>
+          <w:rFonts w:ascii="Liberation Serif" w:hAnsi="Liberation Serif"/>
+          <w:b w:val="false"/>
+          <w:b w:val="false"/>
+          <w:bCs w:val="false"/>
+          <w:sz w:val="24"/>
+          <w:szCs w:val="24"/>
+        </w:rPr>
+      </w:pPr>
+      <w:r>
+        <w:rPr>
+          <w:rFonts w:ascii="Liberation Serif" w:hAnsi="Liberation Serif"/>
+          <w:b w:val="false"/>
+          <w:bCs w:val="false"/>
+          <w:sz w:val="24"/>
+          <w:szCs w:val="24"/>
+        </w:rPr>
+        <w:t>One of the things we didn’t necessarily test for is making the entire file system formatted with inodes. Excluding the superblock, there should be 999 blocks which is 511488 bytes total. This equates to 15984 inodes possible. The formatting would take a substantial amount of time and didn’t check what would actually happen if we tried this so this is one edge case we didn’t look for. We would assume the user actually wants to use the file system and be able to store files so this extreme edge case wouldn’t necessarily happen in a real use-case of the program.</w:t>
+      </w:r>
+    </w:p>
+    <w:p>
+      <w:pPr>
+        <w:pStyle w:val="Normal"/>
+        <w:rPr>
+          <w:rFonts w:ascii="Liberation Serif" w:hAnsi="Liberation Serif"/>
+          <w:b w:val="false"/>
+          <w:b w:val="false"/>
+          <w:bCs w:val="false"/>
+          <w:sz w:val="24"/>
+          <w:szCs w:val="24"/>
+        </w:rPr>
+      </w:pPr>
+      <w:r>
+        <w:rPr>
+          <w:rFonts w:ascii="Liberation Serif" w:hAnsi="Liberation Serif"/>
+          <w:b w:val="false"/>
+          <w:bCs w:val="false"/>
+          <w:sz w:val="24"/>
+          <w:szCs w:val="24"/>
+        </w:rPr>
+        <w:br/>
+        <w:t xml:space="preserve">We were able to successfully write  the max file size of 267 blocks but cannot write more than that limit. We assume the user will never write a file past the max allotted size. </w:t>
+      </w:r>
+    </w:p>
+    <w:p>
+      <w:pPr>
+        <w:pStyle w:val="Normal"/>
+        <w:rPr>
+          <w:rFonts w:ascii="Liberation Serif" w:hAnsi="Liberation Serif"/>
+          <w:b w:val="false"/>
+          <w:b w:val="false"/>
+          <w:bCs w:val="false"/>
+          <w:sz w:val="24"/>
+          <w:szCs w:val="24"/>
+        </w:rPr>
+      </w:pPr>
+      <w:r>
+        <w:rPr>
+          <w:rFonts w:ascii="Liberation Serif" w:hAnsi="Liberation Serif"/>
+          <w:b w:val="false"/>
+          <w:bCs w:val="false"/>
+          <w:sz w:val="24"/>
+          <w:szCs w:val="24"/>
+        </w:rPr>
+      </w:r>
+    </w:p>
+    <w:p>
+      <w:pPr>
+        <w:pStyle w:val="Normal"/>
+        <w:rPr>
+          <w:rFonts w:ascii="Liberation Serif" w:hAnsi="Liberation Serif"/>
+          <w:b w:val="false"/>
+          <w:b w:val="false"/>
+          <w:bCs w:val="false"/>
+          <w:sz w:val="24"/>
+          <w:szCs w:val="24"/>
+        </w:rPr>
+      </w:pPr>
+      <w:r>
+        <w:rPr>
+          <w:rFonts w:ascii="Liberation Serif" w:hAnsi="Liberation Serif"/>
+          <w:b w:val="false"/>
+          <w:bCs w:val="false"/>
+          <w:sz w:val="24"/>
+          <w:szCs w:val="24"/>
+        </w:rPr>
+      </w:r>
+    </w:p>
+    <w:p>
+      <w:pPr>
+        <w:pStyle w:val="Normal"/>
+        <w:rPr>
+          <w:rFonts w:ascii="Liberation Serif" w:hAnsi="Liberation Serif"/>
+          <w:b/>
+          <w:b/>
+          <w:bCs/>
+          <w:sz w:val="32"/>
+          <w:szCs w:val="32"/>
+        </w:rPr>
+      </w:pPr>
+      <w:r>
+        <w:rPr>
+          <w:rFonts w:ascii="Liberation Serif" w:hAnsi="Liberation Serif"/>
+          <w:b/>
+          <w:bCs/>
+          <w:sz w:val="32"/>
+          <w:szCs w:val="32"/>
+        </w:rPr>
+        <w:t>Class Specifications</w:t>
+      </w:r>
+    </w:p>
+    <w:p>
+      <w:pPr>
+        <w:pStyle w:val="Normal"/>
+        <w:rPr>
+          <w:rFonts w:ascii="Liberation Serif" w:hAnsi="Liberation Serif"/>
+          <w:b w:val="false"/>
+          <w:b w:val="false"/>
+          <w:bCs w:val="false"/>
+          <w:sz w:val="32"/>
+          <w:szCs w:val="32"/>
+        </w:rPr>
+      </w:pPr>
+      <w:r>
+        <w:rPr>
+          <w:rFonts w:ascii="Liberation Serif" w:hAnsi="Liberation Serif"/>
+          <w:b w:val="false"/>
+          <w:bCs w:val="false"/>
+          <w:sz w:val="32"/>
+          <w:szCs w:val="32"/>
+        </w:rPr>
+      </w:r>
+    </w:p>
+    <w:p>
+      <w:pPr>
+        <w:pStyle w:val="Normal"/>
+        <w:rPr>
+          <w:rFonts w:ascii="Liberation Serif" w:hAnsi="Liberation Serif"/>
+          <w:b/>
+          <w:b/>
+          <w:bCs/>
+          <w:sz w:val="28"/>
+          <w:szCs w:val="28"/>
+        </w:rPr>
+      </w:pPr>
+      <w:r>
+        <w:rPr>
+          <w:rFonts w:ascii="Liberation Serif" w:hAnsi="Liberation Serif"/>
+          <w:b/>
+          <w:bCs/>
+          <w:sz w:val="28"/>
+          <w:szCs w:val="28"/>
+        </w:rPr>
+        <w:t>Directory Class</w:t>
+      </w:r>
+    </w:p>
+    <w:p>
+      <w:pPr>
+        <w:pStyle w:val="Normal"/>
+        <w:rPr>
+          <w:rFonts w:ascii="Liberation Serif" w:hAnsi="Liberation Serif"/>
+          <w:b w:val="false"/>
+          <w:b w:val="false"/>
+          <w:bCs w:val="false"/>
+          <w:sz w:val="32"/>
+          <w:szCs w:val="32"/>
+        </w:rPr>
+      </w:pPr>
+      <w:r>
+        <w:rPr>
+          <w:rFonts w:ascii="Liberation Serif" w:hAnsi="Liberation Serif"/>
+          <w:b w:val="false"/>
+          <w:bCs w:val="false"/>
+          <w:sz w:val="32"/>
+          <w:szCs w:val="32"/>
+        </w:rPr>
+      </w:r>
+    </w:p>
+    <w:p>
+      <w:pPr>
+        <w:pStyle w:val="Normal"/>
+        <w:rPr>
+          <w:rFonts w:ascii="Liberation Serif" w:hAnsi="Liberation Serif"/>
+          <w:b/>
+          <w:b/>
+          <w:bCs/>
+          <w:sz w:val="28"/>
+          <w:szCs w:val="28"/>
+        </w:rPr>
+      </w:pPr>
+      <w:r>
+        <w:rPr>
+          <w:rFonts w:ascii="Liberation Serif" w:hAnsi="Liberation Serif"/>
+          <w:b/>
+          <w:bCs/>
+          <w:sz w:val="28"/>
+          <w:szCs w:val="28"/>
+        </w:rPr>
+        <w:t>Inode Class</w:t>
+      </w:r>
+    </w:p>
+    <w:p>
+      <w:pPr>
+        <w:pStyle w:val="Normal"/>
+        <w:rPr>
+          <w:rFonts w:ascii="Liberation Serif" w:hAnsi="Liberation Serif"/>
+          <w:b/>
+          <w:b/>
+          <w:bCs/>
+          <w:sz w:val="28"/>
+          <w:szCs w:val="28"/>
+        </w:rPr>
+      </w:pPr>
+      <w:r>
+        <w:rPr>
+          <w:rFonts w:ascii="Liberation Serif" w:hAnsi="Liberation Serif"/>
+          <w:b/>
+          <w:bCs/>
+          <w:sz w:val="28"/>
+          <w:szCs w:val="28"/>
+        </w:rPr>
+      </w:r>
+    </w:p>
+    <w:p>
+      <w:pPr>
+        <w:pStyle w:val="Normal"/>
+        <w:rPr>
+          <w:rFonts w:ascii="Liberation Serif" w:hAnsi="Liberation Serif"/>
+          <w:b/>
+          <w:b/>
+          <w:bCs/>
+          <w:sz w:val="28"/>
+          <w:szCs w:val="28"/>
+        </w:rPr>
+      </w:pPr>
+      <w:r>
+        <w:rPr>
+          <w:rFonts w:ascii="Liberation Serif" w:hAnsi="Liberation Serif"/>
+          <w:b/>
+          <w:bCs/>
+          <w:sz w:val="28"/>
+          <w:szCs w:val="28"/>
+        </w:rPr>
+        <w:t>FileTableEntry Class</w:t>
+      </w:r>
+    </w:p>
+    <w:p>
+      <w:pPr>
+        <w:pStyle w:val="Normal"/>
+        <w:rPr>
+          <w:rFonts w:ascii="Liberation Serif" w:hAnsi="Liberation Serif"/>
+          <w:b/>
+          <w:b/>
+          <w:bCs/>
+          <w:sz w:val="28"/>
+          <w:szCs w:val="28"/>
+        </w:rPr>
+      </w:pPr>
+      <w:r>
+        <w:rPr>
+          <w:rFonts w:ascii="Liberation Serif" w:hAnsi="Liberation Serif"/>
+          <w:b/>
+          <w:bCs/>
+          <w:sz w:val="28"/>
+          <w:szCs w:val="28"/>
+        </w:rPr>
+      </w:r>
+    </w:p>
+    <w:p>
+      <w:pPr>
+        <w:pStyle w:val="Normal"/>
+        <w:rPr>
+          <w:rFonts w:ascii="Liberation Serif" w:hAnsi="Liberation Serif"/>
+          <w:b/>
+          <w:b/>
+          <w:bCs/>
+          <w:sz w:val="28"/>
+          <w:szCs w:val="28"/>
+        </w:rPr>
+      </w:pPr>
+      <w:r>
+        <w:rPr>
+          <w:rFonts w:ascii="Liberation Serif" w:hAnsi="Liberation Serif"/>
+          <w:b/>
+          <w:bCs/>
+          <w:sz w:val="28"/>
+          <w:szCs w:val="28"/>
+        </w:rPr>
+        <w:t>FileTable Class</w:t>
+      </w:r>
+    </w:p>
+    <w:p>
+      <w:pPr>
+        <w:pStyle w:val="Normal"/>
+        <w:rPr>
+          <w:rFonts w:ascii="Liberation Serif" w:hAnsi="Liberation Serif"/>
+          <w:b/>
+          <w:b/>
+          <w:bCs/>
+          <w:sz w:val="28"/>
+          <w:szCs w:val="28"/>
+        </w:rPr>
+      </w:pPr>
+      <w:r>
+        <w:rPr>
+          <w:rFonts w:ascii="Liberation Serif" w:hAnsi="Liberation Serif"/>
+          <w:b/>
+          <w:bCs/>
+          <w:sz w:val="28"/>
+          <w:szCs w:val="28"/>
+        </w:rPr>
+      </w:r>
+    </w:p>
+    <w:p>
+      <w:pPr>
+        <w:pStyle w:val="Normal"/>
+        <w:rPr>
+          <w:rFonts w:ascii="Liberation Serif" w:hAnsi="Liberation Serif"/>
+          <w:b/>
+          <w:b/>
+          <w:bCs/>
+          <w:sz w:val="28"/>
+          <w:szCs w:val="28"/>
+        </w:rPr>
+      </w:pPr>
+      <w:r>
+        <w:rPr>
+          <w:rFonts w:ascii="Liberation Serif" w:hAnsi="Liberation Serif"/>
+          <w:b/>
+          <w:bCs/>
+          <w:sz w:val="28"/>
+          <w:szCs w:val="28"/>
+        </w:rPr>
+        <w:t>SuperBlock Class</w:t>
+      </w:r>
+    </w:p>
+    <w:p>
+      <w:pPr>
+        <w:pStyle w:val="Normal"/>
+        <w:rPr>
+          <w:rFonts w:ascii="Liberation Serif" w:hAnsi="Liberation Serif"/>
+          <w:b/>
+          <w:b/>
+          <w:bCs/>
+          <w:sz w:val="28"/>
+          <w:szCs w:val="28"/>
+        </w:rPr>
+      </w:pPr>
+      <w:r>
+        <w:rPr>
+          <w:rFonts w:ascii="Liberation Serif" w:hAnsi="Liberation Serif"/>
+          <w:b/>
+          <w:bCs/>
+          <w:sz w:val="28"/>
+          <w:szCs w:val="28"/>
+        </w:rPr>
+      </w:r>
+    </w:p>
+    <w:p>
+      <w:pPr>
+        <w:pStyle w:val="Normal"/>
+        <w:rPr>
+          <w:rFonts w:ascii="Liberation Serif" w:hAnsi="Liberation Serif"/>
+          <w:b/>
+          <w:b/>
+          <w:bCs/>
+          <w:sz w:val="28"/>
+          <w:szCs w:val="28"/>
+        </w:rPr>
+      </w:pPr>
+      <w:r>
+        <w:rPr>
+          <w:rFonts w:ascii="Liberation Serif" w:hAnsi="Liberation Serif"/>
+          <w:b/>
+          <w:bCs/>
+          <w:sz w:val="28"/>
+          <w:szCs w:val="28"/>
+        </w:rPr>
+        <w:t>Kernel Class</w:t>
+      </w:r>
+    </w:p>
+    <w:p>
+      <w:pPr>
+        <w:pStyle w:val="Normal"/>
+        <w:rPr>
+          <w:rFonts w:ascii="Liberation Serif" w:hAnsi="Liberation Serif"/>
+          <w:b/>
+          <w:b/>
+          <w:bCs/>
+          <w:sz w:val="28"/>
+          <w:szCs w:val="28"/>
+        </w:rPr>
+      </w:pPr>
+      <w:r>
+        <w:rPr>
+          <w:rFonts w:ascii="Liberation Serif" w:hAnsi="Liberation Serif"/>
+          <w:b/>
+          <w:bCs/>
+          <w:sz w:val="28"/>
+          <w:szCs w:val="28"/>
+        </w:rPr>
+      </w:r>
+    </w:p>
+    <w:p>
+      <w:pPr>
+        <w:pStyle w:val="Normal"/>
+        <w:rPr>
+          <w:rFonts w:ascii="Liberation Serif" w:hAnsi="Liberation Serif"/>
+          <w:b/>
+          <w:b/>
+          <w:bCs/>
+          <w:sz w:val="28"/>
+          <w:szCs w:val="28"/>
+        </w:rPr>
+      </w:pPr>
+      <w:r>
+        <w:rPr>
+          <w:rFonts w:ascii="Liberation Serif" w:hAnsi="Liberation Serif"/>
+          <w:b/>
+          <w:bCs/>
+          <w:sz w:val="28"/>
+          <w:szCs w:val="28"/>
+        </w:rPr>
+        <w:t>SysLib Class</w:t>
+      </w:r>
+    </w:p>
+    <w:p>
+      <w:pPr>
+        <w:pStyle w:val="Normal"/>
+        <w:rPr>
+          <w:rFonts w:ascii="Liberation Serif" w:hAnsi="Liberation Serif"/>
+          <w:b/>
+          <w:b/>
+          <w:bCs/>
+          <w:sz w:val="28"/>
+          <w:szCs w:val="28"/>
+        </w:rPr>
+      </w:pPr>
+      <w:r>
+        <w:rPr>
+          <w:rFonts w:ascii="Liberation Serif" w:hAnsi="Liberation Serif"/>
+          <w:b/>
+          <w:bCs/>
+          <w:sz w:val="28"/>
+          <w:szCs w:val="28"/>
         </w:rPr>
       </w:r>
     </w:p>
@@ -930,24 +1171,17 @@
       <w:pPr>
         <w:pStyle w:val="Normal"/>
         <w:spacing w:before="0" w:after="80"/>
-        <w:rPr>
-          <w:rFonts w:ascii="Liberation Serif" w:hAnsi="Liberation Serif"/>
-          <w:b/>
-          <w:b/>
-          <w:bCs/>
-          <w:sz w:val="24"/>
-          <w:szCs w:val="24"/>
-        </w:rPr>
-      </w:pPr>
-      <w:r>
-        <w:rPr>
-          <w:rFonts w:ascii="Liberation Serif" w:hAnsi="Liberation Serif"/>
-          <w:b/>
-          <w:bCs/>
-          <w:sz w:val="24"/>
-          <w:szCs w:val="24"/>
-        </w:rPr>
-        <w:t>Possible Limitations</w:t>
+        <w:rPr/>
+      </w:pPr>
+      <w:r>
+        <w:rPr>
+          <w:rFonts w:ascii="Liberation Serif" w:hAnsi="Liberation Serif"/>
+          <w:b/>
+          <w:bCs/>
+          <w:sz w:val="28"/>
+          <w:szCs w:val="28"/>
+        </w:rPr>
+        <w:t>TCB Class</w:t>
       </w:r>
     </w:p>
     <w:sectPr>
@@ -973,7 +1207,7 @@
         <w:docPartGallery w:val="Page Numbers (Bottom of Page)"/>
         <w:docPartUnique w:val="true"/>
       </w:docPartObj>
-      <w:id w:val="1815565888"/>
+      <w:id w:val="1668177013"/>
     </w:sdtPr>
     <w:sdtContent>
       <w:p>
@@ -1028,7 +1262,6 @@
       <w:rPr>
         <w:rFonts w:ascii="Calibri Light" w:hAnsi="Calibri Light" w:eastAsia="Calibri Light" w:cs="" w:asciiTheme="minorHAnsi" w:cstheme="minorBidi" w:eastAsiaTheme="minorHAnsi" w:hAnsiTheme="minorHAnsi"/>
         <w:color w:val="4C4C4C" w:themeColor="text2" w:themeTint="bf"/>
-        <w:sz w:val="22"/>
         <w:szCs w:val="22"/>
         <w:lang w:val="en-US" w:eastAsia="en-US" w:bidi="ar-SA"/>
       </w:rPr>
@@ -2343,6 +2576,7 @@
     <w:rsid w:val="00581515"/>
     <w:pPr>
       <w:spacing w:before="240" w:after="40"/>
+      <w:contextualSpacing/>
     </w:pPr>
     <w:rPr/>
   </w:style>

</xml_diff>